<commit_message>
Add nested format (1C-1D) support
</commit_message>
<xml_diff>
--- a/Source/Classic/Libs/ManagedIrbis/Source/Pft/Docs/Заметки на полях.docx
+++ b/Source/Classic/Libs/ManagedIrbis/Source/Pft/Docs/Заметки на полях.docx
@@ -5,240 +5,506 @@
     <w:p>
       <w:pPr>
         <w:pStyle w:val="3"/>
+      </w:pPr>
+      <w:r>
+        <w:t>Строковые л</w:t>
+      </w:r>
+      <w:r>
+        <w:t>итералы</w:t>
+      </w:r>
+    </w:p>
+    <w:p>
+      <w:r>
+        <w:t>Строковые литералы могут располагаться на нескольких строках, это не является синтаксической ошибкой. Перед выводом на печать все символы перевода строки удаляются. Таким образом, конструкция</w:t>
+      </w:r>
+    </w:p>
+    <w:p>
+      <w:pPr>
+        <w:pStyle w:val="a3"/>
+      </w:pPr>
+      <w:r>
+        <w:t>'</w:t>
+      </w:r>
+      <w:proofErr w:type="gramStart"/>
+      <w:r>
+        <w:t>Hello</w:t>
+      </w:r>
+      <w:r>
+        <w:t>,</w:t>
+      </w:r>
+      <w:r>
+        <w:br/>
+      </w:r>
+      <w:r>
+        <w:t>world</w:t>
+      </w:r>
+      <w:proofErr w:type="gramEnd"/>
+      <w:r>
+        <w:t>!'</w:t>
+      </w:r>
+    </w:p>
+    <w:p>
+      <w:r>
+        <w:t>выведет</w:t>
+      </w:r>
+    </w:p>
+    <w:p>
+      <w:pPr>
+        <w:pStyle w:val="a4"/>
+        <w:rPr>
+          <w:lang w:val="ru-RU"/>
+        </w:rPr>
+      </w:pPr>
+      <w:r>
+        <w:t>Hello</w:t>
+      </w:r>
+      <w:proofErr w:type="gramStart"/>
+      <w:r>
+        <w:rPr>
+          <w:lang w:val="ru-RU"/>
+        </w:rPr>
+        <w:t>,</w:t>
+      </w:r>
+      <w:r>
+        <w:t>world</w:t>
+      </w:r>
+      <w:proofErr w:type="gramEnd"/>
+      <w:r>
+        <w:rPr>
+          <w:lang w:val="ru-RU"/>
+        </w:rPr>
+        <w:t>!</w:t>
+      </w:r>
+    </w:p>
+    <w:p>
+      <w:r>
+        <w:t>Пустые переводы строки исчезают. Поэтому конструкция</w:t>
+      </w:r>
+    </w:p>
+    <w:p>
+      <w:pPr>
+        <w:pStyle w:val="a3"/>
+      </w:pPr>
+      <w:r>
+        <w:t>'</w:t>
+      </w:r>
+      <w:proofErr w:type="gramStart"/>
+      <w:r>
+        <w:t>Hello</w:t>
+      </w:r>
+      <w:r>
+        <w:t>,</w:t>
+      </w:r>
+      <w:r>
+        <w:br/>
+      </w:r>
+      <w:r>
+        <w:br/>
+      </w:r>
+      <w:r>
+        <w:t>world</w:t>
+      </w:r>
+      <w:proofErr w:type="gramEnd"/>
+      <w:r>
+        <w:t>!'</w:t>
+      </w:r>
+    </w:p>
+    <w:p>
+      <w:r>
+        <w:t>полностью эквивалентна предыдущей.</w:t>
+      </w:r>
+    </w:p>
+    <w:p>
+      <w:r>
+        <w:t>Редактор</w:t>
+      </w:r>
+      <w:r>
+        <w:t xml:space="preserve"> </w:t>
+      </w:r>
+      <w:proofErr w:type="spellStart"/>
+      <w:r>
         <w:rPr>
           <w:lang w:val="en-US"/>
         </w:rPr>
-      </w:pPr>
-      <w:r>
-        <w:t>Строковые л</w:t>
-      </w:r>
-      <w:r>
-        <w:t>итералы</w:t>
-      </w:r>
-    </w:p>
-    <w:p>
-      <w:r>
-        <w:t>Строковые литералы могут располагаться на нескольких строках, это не является синтаксической ошибкой. Перед выводом на печать все символы перевода строки удаляются. Таким образом, конструкция</w:t>
+        <w:t>GenPft</w:t>
+      </w:r>
+      <w:proofErr w:type="spellEnd"/>
+      <w:r>
+        <w:t>64</w:t>
+      </w:r>
+      <w:r>
+        <w:t xml:space="preserve"> сопротивляется переводу каретки после появления в тексте открывающего символа, однако, даёт вставить многострочный литерал из буфера обмена.</w:t>
+      </w:r>
+    </w:p>
+    <w:p>
+      <w:pPr>
+        <w:pStyle w:val="3"/>
+      </w:pPr>
+      <w:r>
+        <w:t>Числ</w:t>
+      </w:r>
+      <w:r>
+        <w:t>а и число</w:t>
+      </w:r>
+      <w:r>
+        <w:t>вые литералы</w:t>
+      </w:r>
+    </w:p>
+    <w:p>
+      <w:r>
+        <w:t>Внутреннее представление чисел –</w:t>
+      </w:r>
+      <w:r>
+        <w:t xml:space="preserve"> 8-</w:t>
+      </w:r>
+      <w:r>
+        <w:t>байтовое плавающее с диапазоном от 2,3×10</w:t>
+      </w:r>
+      <w:r>
+        <w:rPr>
+          <w:vertAlign w:val="superscript"/>
+        </w:rPr>
+        <w:t>−308</w:t>
+      </w:r>
+      <w:r>
+        <w:t xml:space="preserve"> до 1,7×10</w:t>
+      </w:r>
+      <w:r>
+        <w:rPr>
+          <w:vertAlign w:val="superscript"/>
+        </w:rPr>
+        <w:t>+308</w:t>
+      </w:r>
+      <w:r>
+        <w:t>.</w:t>
+      </w:r>
+      <w:r>
+        <w:t xml:space="preserve"> Хотя функция</w:t>
+      </w:r>
+      <w:r>
+        <w:t xml:space="preserve"> </w:t>
+      </w:r>
+      <w:r>
+        <w:rPr>
+          <w:lang w:val="en-US"/>
+        </w:rPr>
+        <w:t>f</w:t>
+      </w:r>
+      <w:r>
+        <w:t xml:space="preserve"> использует формат представления, характерный для 10-байтового плавающего расширенной точности. Конструкции вроде</w:t>
       </w:r>
     </w:p>
     <w:p>
       <w:pPr>
         <w:pStyle w:val="a3"/>
       </w:pPr>
-      <w:r>
-        <w:t>'Hello</w:t>
-      </w:r>
       <w:proofErr w:type="gramStart"/>
       <w:r>
-        <w:t>,</w:t>
+        <w:t>f</w:t>
+      </w:r>
+      <w:r>
+        <w:t>(</w:t>
       </w:r>
       <w:proofErr w:type="gramEnd"/>
       <w:r>
-        <w:br/>
-        <w:t>world!'</w:t>
-      </w:r>
-    </w:p>
-    <w:p>
-      <w:pPr>
+        <w:t>2</w:t>
+      </w:r>
+      <w:r>
+        <w:t>e</w:t>
+      </w:r>
+      <w:r>
+        <w:t>308)</w:t>
+      </w:r>
+    </w:p>
+    <w:p>
+      <w:r>
+        <w:t>выводят</w:t>
+      </w:r>
+    </w:p>
+    <w:p>
+      <w:pPr>
+        <w:pStyle w:val="a4"/>
+        <w:rPr>
+          <w:lang w:val="ru-RU"/>
+        </w:rPr>
+      </w:pPr>
+      <w:r>
+        <w:rPr>
+          <w:lang w:val="ru-RU"/>
+        </w:rPr>
+        <w:t>+</w:t>
+      </w:r>
+      <w:proofErr w:type="spellStart"/>
+      <w:r>
+        <w:t>Inf</w:t>
+      </w:r>
+      <w:proofErr w:type="spellEnd"/>
+    </w:p>
+    <w:p>
+      <w:pPr>
+        <w:pStyle w:val="a3"/>
+      </w:pPr>
+      <w:proofErr w:type="gramStart"/>
+      <w:r>
+        <w:t>f</w:t>
+      </w:r>
+      <w:r>
+        <w:t>(</w:t>
+      </w:r>
+      <w:proofErr w:type="gramEnd"/>
+      <w:r>
+        <w:t>1</w:t>
+      </w:r>
+      <w:r>
+        <w:t>e</w:t>
+      </w:r>
+      <w:r>
+        <w:t>-325)</w:t>
+      </w:r>
+    </w:p>
+    <w:p>
+      <w:r>
+        <w:t>выводит пустую строку, т. е. интерпретируется как 0.</w:t>
+      </w:r>
+    </w:p>
+    <w:p>
+      <w:pPr>
+        <w:pStyle w:val="3"/>
+      </w:pPr>
+      <w:r>
+        <w:t>Вложенные форматы</w:t>
+      </w:r>
+    </w:p>
+    <w:p>
+      <w:r>
+        <w:t>Официальным способом вызова вложенного формата является</w:t>
+      </w:r>
+    </w:p>
+    <w:p>
+      <w:pPr>
+        <w:pStyle w:val="a3"/>
+      </w:pPr>
+      <w:r>
+        <w:t>&amp;</w:t>
+      </w:r>
+      <w:proofErr w:type="spellStart"/>
+      <w:r>
+        <w:t>uf</w:t>
+      </w:r>
+      <w:proofErr w:type="spellEnd"/>
+      <w:r>
+        <w:t>('6fileName')</w:t>
+      </w:r>
+    </w:p>
+    <w:p>
+      <w:r>
+        <w:t>Однако, существует и неофициальный, когда имя файла формата (без расширения) заключается между байтами</w:t>
+      </w:r>
+      <w:r>
+        <w:t xml:space="preserve"> 0</w:t>
+      </w:r>
+      <w:r>
         <w:rPr>
           <w:lang w:val="en-US"/>
         </w:rPr>
-      </w:pPr>
-      <w:r>
-        <w:t>выведет</w:t>
-      </w:r>
-    </w:p>
-    <w:p>
-      <w:pPr>
-        <w:pStyle w:val="a4"/>
-      </w:pPr>
-      <w:r>
-        <w:t>Hello</w:t>
-      </w:r>
-      <w:proofErr w:type="gramStart"/>
-      <w:r>
-        <w:t>,world</w:t>
-      </w:r>
-      <w:proofErr w:type="gramEnd"/>
-      <w:r>
-        <w:t>!</w:t>
-      </w:r>
-    </w:p>
-    <w:p>
-      <w:pPr>
+        <w:t>x</w:t>
+      </w:r>
+      <w:r>
+        <w:t>1</w:t>
+      </w:r>
+      <w:r>
         <w:rPr>
           <w:lang w:val="en-US"/>
         </w:rPr>
-      </w:pPr>
-      <w:r>
-        <w:t>Пустые переводы строки исчезают. Поэтому конструкция</w:t>
-      </w:r>
-    </w:p>
-    <w:p>
-      <w:pPr>
-        <w:pStyle w:val="a3"/>
-      </w:pPr>
-      <w:r>
-        <w:t>'Hello</w:t>
-      </w:r>
-      <w:proofErr w:type="gramStart"/>
-      <w:r>
-        <w:t>,</w:t>
-      </w:r>
-      <w:proofErr w:type="gramEnd"/>
-      <w:r>
-        <w:br/>
-      </w:r>
-      <w:r>
-        <w:br/>
-        <w:t>world!'</w:t>
-      </w:r>
-    </w:p>
-    <w:p>
-      <w:r>
-        <w:t>полностью эквивалентна предыдущей.</w:t>
-      </w:r>
-    </w:p>
-    <w:p>
-      <w:pPr>
+        <w:t>C</w:t>
+      </w:r>
+      <w:r>
+        <w:t xml:space="preserve"> (28) </w:t>
+      </w:r>
+      <w:r>
+        <w:t>и</w:t>
+      </w:r>
+      <w:r>
+        <w:t xml:space="preserve"> 0</w:t>
+      </w:r>
+      <w:r>
         <w:rPr>
           <w:lang w:val="en-US"/>
         </w:rPr>
-      </w:pPr>
-      <w:r>
-        <w:t>Редактор</w:t>
+        <w:t>x</w:t>
+      </w:r>
+      <w:r>
+        <w:t>1</w:t>
       </w:r>
       <w:r>
         <w:rPr>
           <w:lang w:val="en-US"/>
         </w:rPr>
-        <w:t xml:space="preserve"> GenPft64</w:t>
-      </w:r>
-      <w:r>
-        <w:t xml:space="preserve"> сопротивляется переводу каретки после появления в тексте открывающего символа, однако, даёт вставить многострочный литерал из буфера обмена.</w:t>
-      </w:r>
-    </w:p>
-    <w:p>
-      <w:pPr>
-        <w:pStyle w:val="3"/>
-      </w:pPr>
-      <w:r>
-        <w:t>Числ</w:t>
-      </w:r>
-      <w:r>
-        <w:t>а и число</w:t>
-      </w:r>
-      <w:r>
-        <w:t>вые литералы</w:t>
-      </w:r>
-    </w:p>
-    <w:p>
-      <w:r>
-        <w:t>Внутреннее представление чисел –</w:t>
+        <w:t>D</w:t>
+      </w:r>
+      <w:r>
+        <w:t xml:space="preserve"> (29).</w:t>
+      </w:r>
+      <w:r>
+        <w:t xml:space="preserve"> По неизвестным причинам ГПНТБ использует оба способа сразу. Пример смешения двух подходов мы можем наблюдать, например, в файле</w:t>
+      </w:r>
+      <w:r>
+        <w:t xml:space="preserve"> </w:t>
       </w:r>
       <w:r>
         <w:rPr>
           <w:lang w:val="en-US"/>
         </w:rPr>
-        <w:t xml:space="preserve"> 8-</w:t>
-      </w:r>
-      <w:r>
-        <w:t xml:space="preserve">байтовое плавающее с диапазоном от </w:t>
-      </w:r>
-      <w:r>
-        <w:t>2,3×10</w:t>
-      </w:r>
-      <w:r>
-        <w:rPr>
-          <w:vertAlign w:val="superscript"/>
-        </w:rPr>
-        <w:t>−308</w:t>
-      </w:r>
-      <w:r>
-        <w:t xml:space="preserve"> до </w:t>
-      </w:r>
-      <w:r>
-        <w:t>1,7×10</w:t>
-      </w:r>
-      <w:r>
-        <w:rPr>
-          <w:vertAlign w:val="superscript"/>
-        </w:rPr>
-        <w:t>+308</w:t>
-      </w:r>
-      <w:r>
-        <w:t>.</w:t>
-      </w:r>
-      <w:r>
-        <w:t xml:space="preserve"> Хотя функция</w:t>
+        <w:t>KN</w:t>
+      </w:r>
+      <w:r>
+        <w:t>.PFT в папке</w:t>
+      </w:r>
+      <w:r>
+        <w:t xml:space="preserve"> </w:t>
       </w:r>
       <w:r>
         <w:rPr>
           <w:lang w:val="en-US"/>
         </w:rPr>
-        <w:t xml:space="preserve"> f</w:t>
-      </w:r>
-      <w:r>
-        <w:t xml:space="preserve"> использует формат представления, характерный для 10-байтового плавающего расширенной точности. Конструкции вроде</w:t>
-      </w:r>
-    </w:p>
-    <w:p>
-      <w:pPr>
-        <w:pStyle w:val="a3"/>
-      </w:pPr>
-      <w:proofErr w:type="gramStart"/>
-      <w:r>
-        <w:t>f(</w:t>
-      </w:r>
-      <w:proofErr w:type="gramEnd"/>
-      <w:r>
-        <w:t>2e308)</w:t>
-      </w:r>
-    </w:p>
-    <w:p>
-      <w:r>
-        <w:t>выводят</w:t>
-      </w:r>
-    </w:p>
-    <w:p>
-      <w:pPr>
-        <w:pStyle w:val="a4"/>
-      </w:pPr>
-      <w:proofErr w:type="gramStart"/>
-      <w:r>
-        <w:t>+Inf</w:t>
-      </w:r>
-      <w:proofErr w:type="gramEnd"/>
-    </w:p>
-    <w:p>
-      <w:pPr>
-        <w:pStyle w:val="a3"/>
-      </w:pPr>
-      <w:r>
-        <w:t>f(1e-325)</w:t>
+        <w:t>Deposit</w:t>
+      </w:r>
+      <w:r>
+        <w:t xml:space="preserve"> (</w:t>
+      </w:r>
+      <w:r>
+        <w:t>см. снимок экрана</w:t>
+      </w:r>
+      <w:r>
+        <w:t xml:space="preserve"> </w:t>
+      </w:r>
+      <w:proofErr w:type="spellStart"/>
+      <w:r>
+        <w:rPr>
+          <w:lang w:val="en-US"/>
+        </w:rPr>
+        <w:t>GenPft</w:t>
+      </w:r>
+      <w:proofErr w:type="spellEnd"/>
+      <w:r>
+        <w:t>64.</w:t>
+      </w:r>
+      <w:r>
+        <w:rPr>
+          <w:lang w:val="en-US"/>
+        </w:rPr>
+        <w:t>exe</w:t>
+      </w:r>
+      <w:r>
+        <w:t>)</w:t>
+      </w:r>
+      <w:r>
+        <w:t>:</w:t>
+      </w:r>
+    </w:p>
+    <w:p>
+      <w:pPr>
+        <w:jc w:val="center"/>
+      </w:pPr>
+      <w:r>
+        <w:rPr>
+          <w:noProof/>
+          <w:lang w:eastAsia="ru-RU"/>
+        </w:rPr>
+        <w:lastRenderedPageBreak/>
+        <w:drawing>
+          <wp:inline distT="0" distB="0" distL="0" distR="0" wp14:anchorId="7D0F2E41" wp14:editId="560FCC7C">
+            <wp:extent cx="4572396" cy="3215919"/>
+            <wp:effectExtent l="19050" t="19050" r="19050" b="22860"/>
+            <wp:docPr id="1" name="Рисунок 1"/>
+            <wp:cNvGraphicFramePr>
+              <a:graphicFrameLocks xmlns:a="http://schemas.openxmlformats.org/drawingml/2006/main" noChangeAspect="1"/>
+            </wp:cNvGraphicFramePr>
+            <a:graphic xmlns:a="http://schemas.openxmlformats.org/drawingml/2006/main">
+              <a:graphicData uri="http://schemas.openxmlformats.org/drawingml/2006/picture">
+                <pic:pic xmlns:pic="http://schemas.openxmlformats.org/drawingml/2006/picture">
+                  <pic:nvPicPr>
+                    <pic:cNvPr id="1" name=""/>
+                    <pic:cNvPicPr/>
+                  </pic:nvPicPr>
+                  <pic:blipFill>
+                    <a:blip r:embed="rId5"/>
+                    <a:stretch>
+                      <a:fillRect/>
+                    </a:stretch>
+                  </pic:blipFill>
+                  <pic:spPr>
+                    <a:xfrm>
+                      <a:off x="0" y="0"/>
+                      <a:ext cx="4572396" cy="3215919"/>
+                    </a:xfrm>
+                    <a:prstGeom prst="rect">
+                      <a:avLst/>
+                    </a:prstGeom>
+                    <a:ln>
+                      <a:solidFill>
+                        <a:schemeClr val="accent1"/>
+                      </a:solidFill>
+                    </a:ln>
+                  </pic:spPr>
+                </pic:pic>
+              </a:graphicData>
+            </a:graphic>
+          </wp:inline>
+        </w:drawing>
+      </w:r>
+    </w:p>
+    <w:p>
+      <w:r>
+        <w:t>Вложенные форматы</w:t>
+      </w:r>
+      <w:r>
+        <w:t xml:space="preserve"> на скриншоте подсвечены синим. Таким образом, </w:t>
+      </w:r>
+      <w:proofErr w:type="spellStart"/>
+      <w:r>
+        <w:rPr>
+          <w:lang w:val="en-US"/>
+        </w:rPr>
+        <w:t>GenPft</w:t>
+      </w:r>
+      <w:proofErr w:type="spellEnd"/>
+      <w:r>
+        <w:t>64</w:t>
+      </w:r>
+      <w:r>
+        <w:t xml:space="preserve"> знает о подобном способе вложения форматов, и даже открывает формат по щелчку на н</w:t>
       </w:r>
       <w:bookmarkStart w:id="0" w:name="_GoBack"/>
       <w:bookmarkEnd w:id="0"/>
-    </w:p>
-    <w:p>
-      <w:r>
-        <w:t>выводит пустую строку, т. е. интерпретируется как 0.</w:t>
-      </w:r>
-    </w:p>
-    <w:p>
-      <w:pPr>
+      <w:r>
+        <w:t>ём мышью. Более того, предусмотрена сочетание клавиш</w:t>
+      </w:r>
+      <w:r>
+        <w:t xml:space="preserve"> </w:t>
+      </w:r>
+      <w:r>
         <w:rPr>
           <w:lang w:val="en-US"/>
         </w:rPr>
-      </w:pPr>
-    </w:p>
-    <w:p>
-      <w:pPr>
+        <w:t>Ctrl</w:t>
+      </w:r>
+      <w:r>
+        <w:t>+</w:t>
+      </w:r>
+      <w:r>
         <w:rPr>
           <w:lang w:val="en-US"/>
         </w:rPr>
-      </w:pPr>
-    </w:p>
+        <w:t>I</w:t>
+      </w:r>
+      <w:r>
+        <w:t xml:space="preserve">, которое открывает диалог вставки вложенного формата. </w:t>
+      </w:r>
+    </w:p>
+    <w:p/>
+    <w:p/>
+    <w:p/>
     <w:p/>
     <w:p/>
     <w:p/>
@@ -258,7 +524,7 @@
 
 <file path=word/numbering.xml><?xml version="1.0" encoding="utf-8"?>
 <w:numbering xmlns:wpc="http://schemas.microsoft.com/office/word/2010/wordprocessingCanvas" xmlns:mc="http://schemas.openxmlformats.org/markup-compatibility/2006" xmlns:o="urn:schemas-microsoft-com:office:office" xmlns:r="http://schemas.openxmlformats.org/officeDocument/2006/relationships" xmlns:m="http://schemas.openxmlformats.org/officeDocument/2006/math" xmlns:v="urn:schemas-microsoft-com:vml" xmlns:wp14="http://schemas.microsoft.com/office/word/2010/wordprocessingDrawing" xmlns:wp="http://schemas.openxmlformats.org/drawingml/2006/wordprocessingDrawing" xmlns:w10="urn:schemas-microsoft-com:office:word" xmlns:w="http://schemas.openxmlformats.org/wordprocessingml/2006/main" xmlns:w14="http://schemas.microsoft.com/office/word/2010/wordml" xmlns:w15="http://schemas.microsoft.com/office/word/2012/wordml" xmlns:wpg="http://schemas.microsoft.com/office/word/2010/wordprocessingGroup" xmlns:wpi="http://schemas.microsoft.com/office/word/2010/wordprocessingInk" xmlns:wne="http://schemas.microsoft.com/office/word/2006/wordml" xmlns:wps="http://schemas.microsoft.com/office/word/2010/wordprocessingShape" mc:Ignorable="w14 w15 wp14">
-  <w:abstractNum w:abstractNumId="0">
+  <w:abstractNum w:abstractNumId="0" w15:restartNumberingAfterBreak="0">
     <w:nsid w:val="FFFFFF7C"/>
     <w:multiLevelType w:val="singleLevel"/>
     <w:tmpl w:val="B90ED084"/>
@@ -275,7 +541,7 @@
       </w:pPr>
     </w:lvl>
   </w:abstractNum>
-  <w:abstractNum w:abstractNumId="1">
+  <w:abstractNum w:abstractNumId="1" w15:restartNumberingAfterBreak="0">
     <w:nsid w:val="FFFFFF7D"/>
     <w:multiLevelType w:val="singleLevel"/>
     <w:tmpl w:val="6D2214FE"/>
@@ -292,7 +558,7 @@
       </w:pPr>
     </w:lvl>
   </w:abstractNum>
-  <w:abstractNum w:abstractNumId="2">
+  <w:abstractNum w:abstractNumId="2" w15:restartNumberingAfterBreak="0">
     <w:nsid w:val="FFFFFF7E"/>
     <w:multiLevelType w:val="singleLevel"/>
     <w:tmpl w:val="EBC469C8"/>
@@ -309,7 +575,7 @@
       </w:pPr>
     </w:lvl>
   </w:abstractNum>
-  <w:abstractNum w:abstractNumId="3">
+  <w:abstractNum w:abstractNumId="3" w15:restartNumberingAfterBreak="0">
     <w:nsid w:val="FFFFFF7F"/>
     <w:multiLevelType w:val="singleLevel"/>
     <w:tmpl w:val="D0F844D8"/>
@@ -326,7 +592,7 @@
       </w:pPr>
     </w:lvl>
   </w:abstractNum>
-  <w:abstractNum w:abstractNumId="4">
+  <w:abstractNum w:abstractNumId="4" w15:restartNumberingAfterBreak="0">
     <w:nsid w:val="FFFFFF80"/>
     <w:multiLevelType w:val="singleLevel"/>
     <w:tmpl w:val="58E0F2B6"/>
@@ -346,7 +612,7 @@
       </w:rPr>
     </w:lvl>
   </w:abstractNum>
-  <w:abstractNum w:abstractNumId="5">
+  <w:abstractNum w:abstractNumId="5" w15:restartNumberingAfterBreak="0">
     <w:nsid w:val="FFFFFF81"/>
     <w:multiLevelType w:val="singleLevel"/>
     <w:tmpl w:val="F20AF2EA"/>
@@ -366,7 +632,7 @@
       </w:rPr>
     </w:lvl>
   </w:abstractNum>
-  <w:abstractNum w:abstractNumId="6">
+  <w:abstractNum w:abstractNumId="6" w15:restartNumberingAfterBreak="0">
     <w:nsid w:val="FFFFFF82"/>
     <w:multiLevelType w:val="singleLevel"/>
     <w:tmpl w:val="C4DA5606"/>
@@ -386,7 +652,7 @@
       </w:rPr>
     </w:lvl>
   </w:abstractNum>
-  <w:abstractNum w:abstractNumId="7">
+  <w:abstractNum w:abstractNumId="7" w15:restartNumberingAfterBreak="0">
     <w:nsid w:val="FFFFFF83"/>
     <w:multiLevelType w:val="singleLevel"/>
     <w:tmpl w:val="D512966C"/>
@@ -406,7 +672,7 @@
       </w:rPr>
     </w:lvl>
   </w:abstractNum>
-  <w:abstractNum w:abstractNumId="8">
+  <w:abstractNum w:abstractNumId="8" w15:restartNumberingAfterBreak="0">
     <w:nsid w:val="FFFFFF88"/>
     <w:multiLevelType w:val="singleLevel"/>
     <w:tmpl w:val="730C2934"/>
@@ -423,7 +689,7 @@
       </w:pPr>
     </w:lvl>
   </w:abstractNum>
-  <w:abstractNum w:abstractNumId="9">
+  <w:abstractNum w:abstractNumId="9" w15:restartNumberingAfterBreak="0">
     <w:nsid w:val="FFFFFF89"/>
     <w:multiLevelType w:val="singleLevel"/>
     <w:tmpl w:val="3F76F7D6"/>
@@ -937,11 +1203,11 @@
     <w:name w:val="Код"/>
     <w:basedOn w:val="a"/>
     <w:qFormat/>
-    <w:rsid w:val="002F4726"/>
+    <w:rsid w:val="00447E01"/>
     <w:rPr>
       <w:rFonts w:ascii="Consolas" w:hAnsi="Consolas"/>
+      <w:noProof/>
       <w:color w:val="70AD47" w:themeColor="accent6"/>
-      <w:lang w:val="en-US"/>
     </w:rPr>
   </w:style>
   <w:style w:type="paragraph" w:customStyle="1" w:styleId="a4">

</xml_diff>

<commit_message>
Add Unifor 4 - read record version
</commit_message>
<xml_diff>
--- a/Source/Classic/Libs/ManagedIrbis/Source/Pft/Docs/Заметки на полях.docx
+++ b/Source/Classic/Libs/ManagedIrbis/Source/Pft/Docs/Заметки на полях.docx
@@ -15,6 +15,14 @@
     </w:p>
     <w:p>
       <w:r>
+        <w:t>Ограничения на длину строковых литералов, судя по всему, нет.</w:t>
+      </w:r>
+      <w:r>
+        <w:t xml:space="preserve"> ИРБИС воспринимает литералы длиной более миллиона знаков (проверено).</w:t>
+      </w:r>
+    </w:p>
+    <w:p>
+      <w:r>
         <w:t>Строковые литералы могут располагаться на нескольких строках, это не является синтаксической ошибкой. Перед выводом на печать все символы перевода строки удаляются. Таким образом, конструкция</w:t>
       </w:r>
     </w:p>
@@ -25,7 +33,6 @@
       <w:r>
         <w:t>'</w:t>
       </w:r>
-      <w:proofErr w:type="gramStart"/>
       <w:r>
         <w:t>Hello</w:t>
       </w:r>
@@ -38,7 +45,6 @@
       <w:r>
         <w:t>world</w:t>
       </w:r>
-      <w:proofErr w:type="gramEnd"/>
       <w:r>
         <w:t>!'</w:t>
       </w:r>
@@ -58,7 +64,6 @@
       <w:r>
         <w:t>Hello</w:t>
       </w:r>
-      <w:proofErr w:type="gramStart"/>
       <w:r>
         <w:rPr>
           <w:lang w:val="ru-RU"/>
@@ -68,7 +73,6 @@
       <w:r>
         <w:t>world</w:t>
       </w:r>
-      <w:proofErr w:type="gramEnd"/>
       <w:r>
         <w:rPr>
           <w:lang w:val="ru-RU"/>
@@ -88,7 +92,6 @@
       <w:r>
         <w:t>'</w:t>
       </w:r>
-      <w:proofErr w:type="gramStart"/>
       <w:r>
         <w:t>Hello</w:t>
       </w:r>
@@ -104,7 +107,6 @@
       <w:r>
         <w:t>world</w:t>
       </w:r>
-      <w:proofErr w:type="gramEnd"/>
       <w:r>
         <w:t>!'</w:t>
       </w:r>
@@ -121,14 +123,12 @@
       <w:r>
         <w:t xml:space="preserve"> </w:t>
       </w:r>
-      <w:proofErr w:type="spellStart"/>
       <w:r>
         <w:rPr>
           <w:lang w:val="en-US"/>
         </w:rPr>
         <w:t>GenPft</w:t>
       </w:r>
-      <w:proofErr w:type="spellEnd"/>
       <w:r>
         <w:t>64</w:t>
       </w:r>
@@ -198,16 +198,11 @@
       <w:pPr>
         <w:pStyle w:val="a3"/>
       </w:pPr>
-      <w:proofErr w:type="gramStart"/>
       <w:r>
         <w:t>f</w:t>
       </w:r>
       <w:r>
-        <w:t>(</w:t>
-      </w:r>
-      <w:proofErr w:type="gramEnd"/>
-      <w:r>
-        <w:t>2</w:t>
+        <w:t>(2</w:t>
       </w:r>
       <w:r>
         <w:t>e</w:t>
@@ -234,71 +229,80 @@
         </w:rPr>
         <w:t>+</w:t>
       </w:r>
-      <w:proofErr w:type="spellStart"/>
       <w:r>
         <w:t>Inf</w:t>
       </w:r>
-      <w:proofErr w:type="spellEnd"/>
     </w:p>
     <w:p>
       <w:pPr>
         <w:pStyle w:val="a3"/>
       </w:pPr>
-      <w:proofErr w:type="gramStart"/>
       <w:r>
         <w:t>f</w:t>
       </w:r>
       <w:r>
-        <w:t>(</w:t>
-      </w:r>
-      <w:proofErr w:type="gramEnd"/>
+        <w:t>(1</w:t>
+      </w:r>
+      <w:r>
+        <w:t>e</w:t>
+      </w:r>
+      <w:r>
+        <w:t>-325)</w:t>
+      </w:r>
+    </w:p>
+    <w:p>
+      <w:r>
+        <w:t>выводит пустую строку, т. е. интерпретируется как 0.</w:t>
+      </w:r>
+    </w:p>
+    <w:p>
+      <w:pPr>
+        <w:pStyle w:val="3"/>
+      </w:pPr>
+      <w:r>
+        <w:t>Вложенные форматы</w:t>
+      </w:r>
+    </w:p>
+    <w:p>
+      <w:r>
+        <w:t>Официальным способом вызова вложенного формата является</w:t>
+      </w:r>
+    </w:p>
+    <w:p>
+      <w:pPr>
+        <w:pStyle w:val="a3"/>
+      </w:pPr>
+      <w:r>
+        <w:t>&amp;uf('6fileName')</w:t>
+      </w:r>
+    </w:p>
+    <w:p>
+      <w:r>
+        <w:t>Однако, существует и неофициальный, когда имя файла формата (без расширения) заключается между байтами</w:t>
+      </w:r>
+      <w:r>
+        <w:t xml:space="preserve"> 0</w:t>
+      </w:r>
+      <w:r>
+        <w:rPr>
+          <w:lang w:val="en-US"/>
+        </w:rPr>
+        <w:t>x</w:t>
+      </w:r>
       <w:r>
         <w:t>1</w:t>
       </w:r>
       <w:r>
-        <w:t>e</w:t>
-      </w:r>
-      <w:r>
-        <w:t>-325)</w:t>
-      </w:r>
-    </w:p>
-    <w:p>
-      <w:r>
-        <w:t>выводит пустую строку, т. е. интерпретируется как 0.</w:t>
-      </w:r>
-    </w:p>
-    <w:p>
-      <w:pPr>
-        <w:pStyle w:val="3"/>
-      </w:pPr>
-      <w:r>
-        <w:t>Вложенные форматы</w:t>
-      </w:r>
-    </w:p>
-    <w:p>
-      <w:r>
-        <w:t>Официальным способом вызова вложенного формата является</w:t>
-      </w:r>
-    </w:p>
-    <w:p>
-      <w:pPr>
-        <w:pStyle w:val="a3"/>
-      </w:pPr>
-      <w:r>
-        <w:t>&amp;</w:t>
-      </w:r>
-      <w:proofErr w:type="spellStart"/>
-      <w:r>
-        <w:t>uf</w:t>
-      </w:r>
-      <w:proofErr w:type="spellEnd"/>
-      <w:r>
-        <w:t>('6fileName')</w:t>
-      </w:r>
-    </w:p>
-    <w:p>
-      <w:r>
-        <w:t>Однако, существует и неофициальный, когда имя файла формата (без расширения) заключается между байтами</w:t>
+        <w:rPr>
+          <w:lang w:val="en-US"/>
+        </w:rPr>
+        <w:t>C</w:t>
+      </w:r>
+      <w:r>
+        <w:t xml:space="preserve"> (28) </w:t>
+      </w:r>
+      <w:r>
+        <w:t>и</w:t>
       </w:r>
       <w:r>
         <w:t xml:space="preserve"> 0</w:t>
@@ -316,37 +320,40 @@
         <w:rPr>
           <w:lang w:val="en-US"/>
         </w:rPr>
-        <w:t>C</w:t>
-      </w:r>
-      <w:r>
-        <w:t xml:space="preserve"> (28) </w:t>
-      </w:r>
-      <w:r>
-        <w:t>и</w:t>
-      </w:r>
-      <w:r>
-        <w:t xml:space="preserve"> 0</w:t>
+        <w:t>D</w:t>
+      </w:r>
+      <w:r>
+        <w:t xml:space="preserve"> (29).</w:t>
+      </w:r>
+      <w:r>
+        <w:t xml:space="preserve"> По неизвестным причинам ГПНТБ использует оба способа сразу. Пример смешения двух подходов мы можем наблюдать, например, в файле</w:t>
+      </w:r>
+      <w:r>
+        <w:t xml:space="preserve"> </w:t>
       </w:r>
       <w:r>
         <w:rPr>
           <w:lang w:val="en-US"/>
         </w:rPr>
-        <w:t>x</w:t>
-      </w:r>
-      <w:r>
-        <w:t>1</w:t>
+        <w:t>KN</w:t>
+      </w:r>
+      <w:r>
+        <w:t>.PFT в папке</w:t>
+      </w:r>
+      <w:r>
+        <w:t xml:space="preserve"> </w:t>
       </w:r>
       <w:r>
         <w:rPr>
           <w:lang w:val="en-US"/>
         </w:rPr>
-        <w:t>D</w:t>
-      </w:r>
-      <w:r>
-        <w:t xml:space="preserve"> (29).</w:t>
-      </w:r>
-      <w:r>
-        <w:t xml:space="preserve"> По неизвестным причинам ГПНТБ использует оба способа сразу. Пример смешения двух подходов мы можем наблюдать, например, в файле</w:t>
+        <w:t>Deposit</w:t>
+      </w:r>
+      <w:r>
+        <w:t xml:space="preserve"> (</w:t>
+      </w:r>
+      <w:r>
+        <w:t>см. снимок экрана</w:t>
       </w:r>
       <w:r>
         <w:t xml:space="preserve"> </w:t>
@@ -355,37 +362,8 @@
         <w:rPr>
           <w:lang w:val="en-US"/>
         </w:rPr>
-        <w:t>KN</w:t>
-      </w:r>
-      <w:r>
-        <w:t>.PFT в папке</w:t>
-      </w:r>
-      <w:r>
-        <w:t xml:space="preserve"> </w:t>
-      </w:r>
-      <w:r>
-        <w:rPr>
-          <w:lang w:val="en-US"/>
-        </w:rPr>
-        <w:t>Deposit</w:t>
-      </w:r>
-      <w:r>
-        <w:t xml:space="preserve"> (</w:t>
-      </w:r>
-      <w:r>
-        <w:t>см. снимок экрана</w:t>
-      </w:r>
-      <w:r>
-        <w:t xml:space="preserve"> </w:t>
-      </w:r>
-      <w:proofErr w:type="spellStart"/>
-      <w:r>
-        <w:rPr>
-          <w:lang w:val="en-US"/>
-        </w:rPr>
         <w:t>GenPft</w:t>
       </w:r>
-      <w:proofErr w:type="spellEnd"/>
       <w:r>
         <w:t>64.</w:t>
       </w:r>
@@ -461,50 +439,193 @@
       <w:r>
         <w:t xml:space="preserve"> на скриншоте подсвечены синим. Таким образом, </w:t>
       </w:r>
-      <w:proofErr w:type="spellStart"/>
       <w:r>
         <w:rPr>
           <w:lang w:val="en-US"/>
         </w:rPr>
         <w:t>GenPft</w:t>
       </w:r>
-      <w:proofErr w:type="spellEnd"/>
       <w:r>
         <w:t>64</w:t>
       </w:r>
       <w:r>
-        <w:t xml:space="preserve"> знает о подобном способе вложения форматов, и даже открывает формат по щелчку на н</w:t>
+        <w:t xml:space="preserve"> знает о подобном способе вложения форматов, и даже открывает формат по щелчку на нём мышью. Более того, предусмотрена сочетание клавиш</w:t>
+      </w:r>
+      <w:r>
+        <w:t xml:space="preserve"> </w:t>
+      </w:r>
+      <w:r>
+        <w:rPr>
+          <w:lang w:val="en-US"/>
+        </w:rPr>
+        <w:t>Ctrl</w:t>
+      </w:r>
+      <w:r>
+        <w:t>+</w:t>
+      </w:r>
+      <w:r>
+        <w:rPr>
+          <w:lang w:val="en-US"/>
+        </w:rPr>
+        <w:t>I</w:t>
+      </w:r>
+      <w:r>
+        <w:t xml:space="preserve">, которое открывает диалог вставки вложенного формата. </w:t>
+      </w:r>
+    </w:p>
+    <w:p>
+      <w:pPr>
+        <w:pStyle w:val="3"/>
+      </w:pPr>
+      <w:r>
+        <w:t>Вывод полей</w:t>
+      </w:r>
+    </w:p>
+    <w:p>
+      <w:r>
+        <w:t>Ограничений на длину тега поля нет, конструкции вроде такой</w:t>
+      </w:r>
+    </w:p>
+    <w:p>
+      <w:pPr>
+        <w:pStyle w:val="a3"/>
+      </w:pPr>
+      <w:r>
+        <w:t>v20000000000000000000000000000000000000000000000000000000000000000000000000^a</w:t>
+      </w:r>
+    </w:p>
+    <w:p>
+      <w:r>
+        <w:t>воспринимаются без проблем</w:t>
+      </w:r>
+    </w:p>
+    <w:p>
+      <w:r>
+        <w:t>Коды подполей с кириллическими буквами не воспринимаются:</w:t>
+      </w:r>
+    </w:p>
+    <w:p>
+      <w:pPr>
+        <w:pStyle w:val="a3"/>
+        <w:rPr>
+          <w:lang w:val="en-US"/>
+        </w:rPr>
+      </w:pPr>
+      <w:r>
+        <w:rPr>
+          <w:lang w:val="en-US"/>
+        </w:rPr>
+        <w:t>v200^</w:t>
+      </w:r>
+      <w:r>
+        <w:t>ю</w:t>
+      </w:r>
+    </w:p>
+    <w:p>
+      <w:r>
+        <w:t>выдаст ошибку</w:t>
+      </w:r>
+    </w:p>
+    <w:p>
+      <w:pPr>
+        <w:pStyle w:val="a4"/>
+      </w:pPr>
+      <w:r>
+        <w:t>** Format Error 99 - Неизвестная команда (например, ошибка в правильности написания имени функции или команды), возможен также пропуск закрывающего ограничителя литерала. **</w:t>
+      </w:r>
+    </w:p>
+    <w:p>
+      <w:r>
+        <w:t>Смещения интерпретируются своеобразно:</w:t>
+      </w:r>
+    </w:p>
+    <w:p>
+      <w:pPr>
+        <w:pStyle w:val="a3"/>
+      </w:pPr>
+      <w:r>
+        <w:t>v200^a*100</w:t>
+      </w:r>
+    </w:p>
+    <w:p>
+      <w:r>
+        <w:t>вплоть до</w:t>
+      </w:r>
+    </w:p>
+    <w:p>
+      <w:pPr>
+        <w:pStyle w:val="a3"/>
+      </w:pPr>
+      <w:r>
+        <w:t>v200^a*10000000000000000000000000000000</w:t>
+      </w:r>
+    </w:p>
+    <w:p>
+      <w:r>
+        <w:t>воспринимается нормально. Но уже</w:t>
+      </w:r>
+    </w:p>
+    <w:p>
+      <w:pPr>
+        <w:pStyle w:val="a3"/>
+      </w:pPr>
+      <w:r>
+        <w:t>v200^a*100000000000000000000000000000000</w:t>
+      </w:r>
+    </w:p>
+    <w:p>
+      <w:r>
+        <w:t>вновь выдаёт значение подполя, хотя не должно этого делать. Дальнейшее увеличение длины не меняет поведения</w:t>
+      </w:r>
+    </w:p>
+    <w:p>
+      <w:pPr>
+        <w:pStyle w:val="a3"/>
+      </w:pPr>
+      <w:r>
+        <w:t>v200^a*10000000000000000000000000000000000000000000000000000000000000000000000000000000000000000000000000000</w:t>
+      </w:r>
+      <w:r>
+        <w:t>0000000000000000000000000000000000000000000000</w:t>
+      </w:r>
+    </w:p>
+    <w:p>
+      <w:pPr>
+        <w:pStyle w:val="3"/>
+      </w:pPr>
+      <w:r>
+        <w:lastRenderedPageBreak/>
+        <w:t>Логические выражения</w:t>
+      </w:r>
+    </w:p>
+    <w:p>
+      <w:pPr>
+        <w:pStyle w:val="a3"/>
+      </w:pPr>
+      <w:r>
+        <w:t>if p(v200) and p(v201) or p(v200)</w:t>
+      </w:r>
+      <w:r>
+        <w:br/>
+      </w:r>
+      <w:r>
+        <w:t xml:space="preserve">  then 'True' </w:t>
+      </w:r>
+      <w:r>
+        <w:br/>
+      </w:r>
+      <w:r>
+        <w:t xml:space="preserve">  else 'False' </w:t>
+      </w:r>
+      <w:r>
+        <w:br/>
       </w:r>
       <w:bookmarkStart w:id="0" w:name="_GoBack"/>
       <w:bookmarkEnd w:id="0"/>
       <w:r>
-        <w:t>ём мышью. Более того, предусмотрена сочетание клавиш</w:t>
-      </w:r>
-      <w:r>
-        <w:t xml:space="preserve"> </w:t>
-      </w:r>
-      <w:r>
-        <w:rPr>
-          <w:lang w:val="en-US"/>
-        </w:rPr>
-        <w:t>Ctrl</w:t>
-      </w:r>
-      <w:r>
-        <w:t>+</w:t>
-      </w:r>
-      <w:r>
-        <w:rPr>
-          <w:lang w:val="en-US"/>
-        </w:rPr>
-        <w:t>I</w:t>
-      </w:r>
-      <w:r>
-        <w:t xml:space="preserve">, которое открывает диалог вставки вложенного формата. </w:t>
-      </w:r>
-    </w:p>
-    <w:p/>
-    <w:p/>
-    <w:p/>
+        <w:t>fi</w:t>
+      </w:r>
+    </w:p>
     <w:p/>
     <w:p/>
     <w:p/>
@@ -524,7 +645,7 @@
 
 <file path=word/numbering.xml><?xml version="1.0" encoding="utf-8"?>
 <w:numbering xmlns:wpc="http://schemas.microsoft.com/office/word/2010/wordprocessingCanvas" xmlns:mc="http://schemas.openxmlformats.org/markup-compatibility/2006" xmlns:o="urn:schemas-microsoft-com:office:office" xmlns:r="http://schemas.openxmlformats.org/officeDocument/2006/relationships" xmlns:m="http://schemas.openxmlformats.org/officeDocument/2006/math" xmlns:v="urn:schemas-microsoft-com:vml" xmlns:wp14="http://schemas.microsoft.com/office/word/2010/wordprocessingDrawing" xmlns:wp="http://schemas.openxmlformats.org/drawingml/2006/wordprocessingDrawing" xmlns:w10="urn:schemas-microsoft-com:office:word" xmlns:w="http://schemas.openxmlformats.org/wordprocessingml/2006/main" xmlns:w14="http://schemas.microsoft.com/office/word/2010/wordml" xmlns:w15="http://schemas.microsoft.com/office/word/2012/wordml" xmlns:wpg="http://schemas.microsoft.com/office/word/2010/wordprocessingGroup" xmlns:wpi="http://schemas.microsoft.com/office/word/2010/wordprocessingInk" xmlns:wne="http://schemas.microsoft.com/office/word/2006/wordml" xmlns:wps="http://schemas.microsoft.com/office/word/2010/wordprocessingShape" mc:Ignorable="w14 w15 wp14">
-  <w:abstractNum w:abstractNumId="0" w15:restartNumberingAfterBreak="0">
+  <w:abstractNum w:abstractNumId="0">
     <w:nsid w:val="FFFFFF7C"/>
     <w:multiLevelType w:val="singleLevel"/>
     <w:tmpl w:val="B90ED084"/>
@@ -541,7 +662,7 @@
       </w:pPr>
     </w:lvl>
   </w:abstractNum>
-  <w:abstractNum w:abstractNumId="1" w15:restartNumberingAfterBreak="0">
+  <w:abstractNum w:abstractNumId="1">
     <w:nsid w:val="FFFFFF7D"/>
     <w:multiLevelType w:val="singleLevel"/>
     <w:tmpl w:val="6D2214FE"/>
@@ -558,7 +679,7 @@
       </w:pPr>
     </w:lvl>
   </w:abstractNum>
-  <w:abstractNum w:abstractNumId="2" w15:restartNumberingAfterBreak="0">
+  <w:abstractNum w:abstractNumId="2">
     <w:nsid w:val="FFFFFF7E"/>
     <w:multiLevelType w:val="singleLevel"/>
     <w:tmpl w:val="EBC469C8"/>
@@ -575,7 +696,7 @@
       </w:pPr>
     </w:lvl>
   </w:abstractNum>
-  <w:abstractNum w:abstractNumId="3" w15:restartNumberingAfterBreak="0">
+  <w:abstractNum w:abstractNumId="3">
     <w:nsid w:val="FFFFFF7F"/>
     <w:multiLevelType w:val="singleLevel"/>
     <w:tmpl w:val="D0F844D8"/>
@@ -592,7 +713,7 @@
       </w:pPr>
     </w:lvl>
   </w:abstractNum>
-  <w:abstractNum w:abstractNumId="4" w15:restartNumberingAfterBreak="0">
+  <w:abstractNum w:abstractNumId="4">
     <w:nsid w:val="FFFFFF80"/>
     <w:multiLevelType w:val="singleLevel"/>
     <w:tmpl w:val="58E0F2B6"/>
@@ -612,7 +733,7 @@
       </w:rPr>
     </w:lvl>
   </w:abstractNum>
-  <w:abstractNum w:abstractNumId="5" w15:restartNumberingAfterBreak="0">
+  <w:abstractNum w:abstractNumId="5">
     <w:nsid w:val="FFFFFF81"/>
     <w:multiLevelType w:val="singleLevel"/>
     <w:tmpl w:val="F20AF2EA"/>
@@ -632,7 +753,7 @@
       </w:rPr>
     </w:lvl>
   </w:abstractNum>
-  <w:abstractNum w:abstractNumId="6" w15:restartNumberingAfterBreak="0">
+  <w:abstractNum w:abstractNumId="6">
     <w:nsid w:val="FFFFFF82"/>
     <w:multiLevelType w:val="singleLevel"/>
     <w:tmpl w:val="C4DA5606"/>
@@ -652,7 +773,7 @@
       </w:rPr>
     </w:lvl>
   </w:abstractNum>
-  <w:abstractNum w:abstractNumId="7" w15:restartNumberingAfterBreak="0">
+  <w:abstractNum w:abstractNumId="7">
     <w:nsid w:val="FFFFFF83"/>
     <w:multiLevelType w:val="singleLevel"/>
     <w:tmpl w:val="D512966C"/>
@@ -672,7 +793,7 @@
       </w:rPr>
     </w:lvl>
   </w:abstractNum>
-  <w:abstractNum w:abstractNumId="8" w15:restartNumberingAfterBreak="0">
+  <w:abstractNum w:abstractNumId="8">
     <w:nsid w:val="FFFFFF88"/>
     <w:multiLevelType w:val="singleLevel"/>
     <w:tmpl w:val="730C2934"/>
@@ -689,7 +810,7 @@
       </w:pPr>
     </w:lvl>
   </w:abstractNum>
-  <w:abstractNum w:abstractNumId="9" w15:restartNumberingAfterBreak="0">
+  <w:abstractNum w:abstractNumId="9">
     <w:nsid w:val="FFFFFF89"/>
     <w:multiLevelType w:val="singleLevel"/>
     <w:tmpl w:val="3F76F7D6"/>

</xml_diff>

<commit_message>
For loop implemented (basic level)
</commit_message>
<xml_diff>
--- a/Source/Classic/Libs/ManagedIrbis/Source/Pft/Docs/Заметки на полях.docx
+++ b/Source/Classic/Libs/ManagedIrbis/Source/Pft/Docs/Заметки на полях.docx
@@ -478,7 +478,181 @@
         <w:pStyle w:val="3"/>
       </w:pPr>
       <w:r>
-        <w:t>Вывод полей</w:t>
+        <w:t xml:space="preserve">Вывод </w:t>
+      </w:r>
+      <w:r>
+        <w:t>полей</w:t>
+      </w:r>
+    </w:p>
+    <w:p>
+      <w:pPr>
+        <w:rPr>
+          <w:lang w:val="en-US"/>
+        </w:rPr>
+      </w:pPr>
+      <w:r>
+        <w:t>Между элементами оператора допускаются пробелы</w:t>
+      </w:r>
+      <w:r>
+        <w:rPr>
+          <w:lang w:val="en-US"/>
+        </w:rPr>
+        <w:t>:</w:t>
+      </w:r>
+    </w:p>
+    <w:p>
+      <w:pPr>
+        <w:pStyle w:val="a3"/>
+        <w:rPr>
+          <w:lang w:val="en-US"/>
+        </w:rPr>
+      </w:pPr>
+      <w:r>
+        <w:rPr>
+          <w:lang w:val="en-US"/>
+        </w:rPr>
+        <w:t>v200 ^a</w:t>
+      </w:r>
+    </w:p>
+    <w:p>
+      <w:pPr>
+        <w:rPr>
+          <w:lang w:val="en-US"/>
+        </w:rPr>
+      </w:pPr>
+      <w:r>
+        <w:t>Более того, допускаются переводы строки</w:t>
+      </w:r>
+      <w:r>
+        <w:rPr>
+          <w:lang w:val="en-US"/>
+        </w:rPr>
+        <w:t>:</w:t>
+      </w:r>
+    </w:p>
+    <w:p>
+      <w:pPr>
+        <w:pStyle w:val="a3"/>
+      </w:pPr>
+      <w:r>
+        <w:rPr>
+          <w:lang w:val="en-US"/>
+        </w:rPr>
+        <w:t xml:space="preserve">v200 </w:t>
+      </w:r>
+      <w:r>
+        <w:rPr>
+          <w:lang w:val="en-US"/>
+        </w:rPr>
+        <w:br/>
+        <w:t>^a</w:t>
+      </w:r>
+      <w:r>
+        <w:rPr>
+          <w:lang w:val="en-US"/>
+        </w:rPr>
+        <w:br/>
+        <w:t>*</w:t>
+      </w:r>
+      <w:r>
+        <w:rPr>
+          <w:rFonts w:cs="Consolas"/>
+          <w:lang w:val="en-US"/>
+        </w:rPr>
+        <w:t>˽</w:t>
+      </w:r>
+      <w:r>
+        <w:rPr>
+          <w:lang w:val="en-US"/>
+        </w:rPr>
+        <w:t>10</w:t>
+      </w:r>
+      <w:r>
+        <w:rPr>
+          <w:lang w:val="en-US"/>
+        </w:rPr>
+        <w:br/>
+      </w:r>
+      <w:r>
+        <w:t>.</w:t>
+      </w:r>
+      <w:r>
+        <w:rPr>
+          <w:rFonts w:cs="Consolas"/>
+        </w:rPr>
+        <w:t>˽</w:t>
+      </w:r>
+      <w:r>
+        <w:t>3</w:t>
+      </w:r>
+      <w:r>
+        <w:rPr>
+          <w:lang w:val="en-US"/>
+        </w:rPr>
+        <w:br/>
+      </w:r>
+      <w:r>
+        <w:t>(</w:t>
+      </w:r>
+      <w:r>
+        <w:rPr>
+          <w:rFonts w:cs="Consolas"/>
+        </w:rPr>
+        <w:t>˽</w:t>
+      </w:r>
+      <w:r>
+        <w:t>5,</w:t>
+      </w:r>
+      <w:r>
+        <w:rPr>
+          <w:rFonts w:cs="Consolas"/>
+        </w:rPr>
+        <w:t>˽</w:t>
+      </w:r>
+      <w:r>
+        <w:t>1)</w:t>
+      </w:r>
+    </w:p>
+    <w:p>
+      <w:r>
+        <w:t>Между крышкой и последующим символом пробела быть не должно, т. к. он будет интерпретироваться как код подполя (таким образом, с точки зрения ИРБИС, пробел – вполне допустимый код подполя).</w:t>
+      </w:r>
+    </w:p>
+    <w:p>
+      <w:r>
+        <w:t>Забавно, но при этом пробел перед запятой или закрывающей скобкой в спецификации абзаца не допускается:</w:t>
+      </w:r>
+    </w:p>
+    <w:p>
+      <w:pPr>
+        <w:pStyle w:val="a3"/>
+      </w:pPr>
+      <w:r>
+        <w:rPr>
+          <w:lang w:val="en-US"/>
+        </w:rPr>
+        <w:t>v200(5</w:t>
+      </w:r>
+      <w:r>
+        <w:t>˽</w:t>
+      </w:r>
+      <w:r>
+        <w:rPr>
+          <w:lang w:val="en-US"/>
+        </w:rPr>
+        <w:t>,1</w:t>
+      </w:r>
+      <w:r>
+        <w:t>˽</w:t>
+      </w:r>
+      <w:r>
+        <w:rPr>
+          <w:lang w:val="en-US"/>
+        </w:rPr>
+        <w:t xml:space="preserve">) /* </w:t>
+      </w:r>
+      <w:r>
+        <w:t>ошибка!</w:t>
       </w:r>
     </w:p>
     <w:p>
@@ -523,6 +697,7 @@
     </w:p>
     <w:p>
       <w:r>
+        <w:lastRenderedPageBreak/>
         <w:t>выдаст ошибку</w:t>
       </w:r>
     </w:p>
@@ -596,7 +771,6 @@
         </w:rPr>
       </w:pPr>
       <w:r>
-        <w:lastRenderedPageBreak/>
         <w:t>Повторения подполей игнорируются, выводится только первое повторения указанного подполя. Пусть у нас есть запись</w:t>
       </w:r>
     </w:p>
@@ -718,132 +892,207 @@
         <w:t>fi</w:t>
       </w:r>
     </w:p>
-    <w:p/>
-    <w:p>
-      <w:pPr>
-        <w:pStyle w:val="3"/>
-      </w:pPr>
-      <w:r>
-        <w:t>Глюки</w:t>
-      </w:r>
-    </w:p>
-    <w:p>
-      <w:r>
-        <w:t>Формат</w:t>
-      </w:r>
-    </w:p>
-    <w:p>
-      <w:pPr>
-        <w:pStyle w:val="a3"/>
-      </w:pPr>
-      <w:r>
-        <w:t>&amp;uf('0') (&amp;uf('0'))</w:t>
-      </w:r>
-    </w:p>
-    <w:p>
-      <w:pPr>
-        <w:rPr>
-          <w:lang w:val="en-US"/>
-        </w:rPr>
-      </w:pPr>
-      <w:r>
-        <w:t>выдаёт ошибку «</w:t>
-      </w:r>
-      <w:r>
-        <w:t>** Format Error 19 - Непарная открывающаяся скобка (. **</w:t>
-      </w:r>
-      <w:r>
-        <w:t xml:space="preserve">» (вместо «0» в </w:t>
-      </w:r>
-      <w:r>
-        <w:rPr>
-          <w:lang w:val="en-US"/>
-        </w:rPr>
-        <w:t>&amp;uf</w:t>
-      </w:r>
-      <w:r>
-        <w:t xml:space="preserve"> может быть любое выражение, даже пустое), хотя полностью эквивалентный ему формат</w:t>
-      </w:r>
-    </w:p>
-    <w:p>
-      <w:pPr>
-        <w:pStyle w:val="a3"/>
-      </w:pPr>
-      <w:r>
-        <w:t>&amp;uf('0')</w:t>
-      </w:r>
-      <w:r>
-        <w:rPr>
-          <w:lang w:val="en-US"/>
-        </w:rPr>
-        <w:t>,</w:t>
-      </w:r>
-      <w:r>
-        <w:t xml:space="preserve"> (&amp;uf('0'))</w:t>
-      </w:r>
-    </w:p>
-    <w:p>
-      <w:pPr>
-        <w:rPr>
-          <w:lang w:val="en-US"/>
-        </w:rPr>
-      </w:pPr>
-      <w:r>
-        <w:t xml:space="preserve">отрабатывает нормально (вместо запятой может быть </w:t>
-      </w:r>
-      <w:r>
-        <w:t xml:space="preserve">любая конструкция </w:t>
-      </w:r>
-      <w:r>
-        <w:rPr>
-          <w:lang w:val="en-US"/>
-        </w:rPr>
-        <w:t>PFT</w:t>
-      </w:r>
-      <w:r>
-        <w:t xml:space="preserve">, например, </w:t>
-      </w:r>
-      <w:r>
-        <w:rPr>
-          <w:lang w:val="en-US"/>
-        </w:rPr>
-        <w:t>/</w:t>
-      </w:r>
-      <w:r>
-        <w:t xml:space="preserve"> или</w:t>
-      </w:r>
-      <w:r>
-        <w:rPr>
-          <w:lang w:val="en-US"/>
-        </w:rPr>
-        <w:t xml:space="preserve"> #.</w:t>
-      </w:r>
-    </w:p>
-    <w:p>
-      <w:r>
-        <w:t>Аналогично дело обстоит с форматом</w:t>
-      </w:r>
-    </w:p>
-    <w:p>
-      <w:pPr>
-        <w:pStyle w:val="a3"/>
-        <w:rPr>
-          <w:lang w:val="en-US"/>
-        </w:rPr>
-      </w:pPr>
-      <w:r>
-        <w:rPr>
-          <w:lang w:val="en-US"/>
-        </w:rPr>
-        <w:t>v1(&amp;uf('0'))</w:t>
-      </w:r>
-    </w:p>
-    <w:p>
-      <w:r>
-        <w:t>но здесь хотя бы понятна причина – ИРБИС интерпретирует группу как спецификацию абзацного отступа.</w:t>
+    <w:p>
+      <w:r>
+        <w:t>выдаёт тот же результат</w:t>
+      </w:r>
+      <w:r>
+        <w:t xml:space="preserve"> (</w:t>
+      </w:r>
+      <w:r>
+        <w:rPr>
+          <w:lang w:val="en-US"/>
+        </w:rPr>
+        <w:t>True</w:t>
       </w:r>
       <w:bookmarkStart w:id="0" w:name="_GoBack"/>
       <w:bookmarkEnd w:id="0"/>
+      <w:r>
+        <w:t>)</w:t>
+      </w:r>
+      <w:r>
+        <w:t>, что и</w:t>
+      </w:r>
+    </w:p>
+    <w:p>
+      <w:pPr>
+        <w:pStyle w:val="a3"/>
+        <w:rPr>
+          <w:lang w:val="en-US"/>
+        </w:rPr>
+      </w:pPr>
+      <w:r>
+        <w:rPr>
+          <w:lang w:val="en-US"/>
+        </w:rPr>
+        <w:t>if p(v200) or p(v200) and p(v201)</w:t>
+      </w:r>
+      <w:r>
+        <w:rPr>
+          <w:lang w:val="en-US"/>
+        </w:rPr>
+        <w:br/>
+      </w:r>
+      <w:r>
+        <w:rPr>
+          <w:lang w:val="en-US"/>
+        </w:rPr>
+        <w:t xml:space="preserve">  then 'True' </w:t>
+      </w:r>
+      <w:r>
+        <w:rPr>
+          <w:lang w:val="en-US"/>
+        </w:rPr>
+        <w:br/>
+      </w:r>
+      <w:r>
+        <w:rPr>
+          <w:lang w:val="en-US"/>
+        </w:rPr>
+        <w:t xml:space="preserve">  else 'False' </w:t>
+      </w:r>
+      <w:r>
+        <w:rPr>
+          <w:lang w:val="en-US"/>
+        </w:rPr>
+        <w:br/>
+      </w:r>
+      <w:r>
+        <w:rPr>
+          <w:lang w:val="en-US"/>
+        </w:rPr>
+        <w:t>fi</w:t>
+      </w:r>
+    </w:p>
+    <w:p>
+      <w:r>
+        <w:t>Т. е. «невидимых скобок» нет, и логические выражения интерпретируются слева направо без приоритетов операторов.</w:t>
+      </w:r>
+    </w:p>
+    <w:p>
+      <w:pPr>
+        <w:pStyle w:val="3"/>
+      </w:pPr>
+      <w:r>
+        <w:lastRenderedPageBreak/>
+        <w:t>Глюки</w:t>
+      </w:r>
+    </w:p>
+    <w:p>
+      <w:r>
+        <w:t>Формат</w:t>
+      </w:r>
+    </w:p>
+    <w:p>
+      <w:pPr>
+        <w:pStyle w:val="a3"/>
+      </w:pPr>
+      <w:r>
+        <w:t>&amp;uf('0') (&amp;uf('0'))</w:t>
+      </w:r>
+    </w:p>
+    <w:p>
+      <w:pPr>
+        <w:rPr>
+          <w:lang w:val="en-US"/>
+        </w:rPr>
+      </w:pPr>
+      <w:r>
+        <w:t>выдаёт ошибку «</w:t>
+      </w:r>
+      <w:r>
+        <w:t>** Format Error 19 - Непарная открывающаяся скобка (. **</w:t>
+      </w:r>
+      <w:r>
+        <w:t xml:space="preserve">» (вместо «0» в </w:t>
+      </w:r>
+      <w:r>
+        <w:rPr>
+          <w:lang w:val="en-US"/>
+        </w:rPr>
+        <w:t>&amp;uf</w:t>
+      </w:r>
+      <w:r>
+        <w:t xml:space="preserve"> может быть любое выражение, даже пустое), хотя полностью эквивалентный ему формат</w:t>
+      </w:r>
+    </w:p>
+    <w:p>
+      <w:pPr>
+        <w:pStyle w:val="a3"/>
+      </w:pPr>
+      <w:r>
+        <w:t>&amp;uf('0')</w:t>
+      </w:r>
+      <w:r>
+        <w:rPr>
+          <w:lang w:val="en-US"/>
+        </w:rPr>
+        <w:t>,</w:t>
+      </w:r>
+      <w:r>
+        <w:t xml:space="preserve"> (&amp;uf('0'))</w:t>
+      </w:r>
+    </w:p>
+    <w:p>
+      <w:pPr>
+        <w:rPr>
+          <w:lang w:val="en-US"/>
+        </w:rPr>
+      </w:pPr>
+      <w:r>
+        <w:t xml:space="preserve">отрабатывает нормально (вместо запятой может быть </w:t>
+      </w:r>
+      <w:r>
+        <w:t xml:space="preserve">любая конструкция </w:t>
+      </w:r>
+      <w:r>
+        <w:rPr>
+          <w:lang w:val="en-US"/>
+        </w:rPr>
+        <w:t>PFT</w:t>
+      </w:r>
+      <w:r>
+        <w:t xml:space="preserve">, например, </w:t>
+      </w:r>
+      <w:r>
+        <w:rPr>
+          <w:lang w:val="en-US"/>
+        </w:rPr>
+        <w:t>/</w:t>
+      </w:r>
+      <w:r>
+        <w:t xml:space="preserve"> или</w:t>
+      </w:r>
+      <w:r>
+        <w:rPr>
+          <w:lang w:val="en-US"/>
+        </w:rPr>
+        <w:t xml:space="preserve"> #.</w:t>
+      </w:r>
+    </w:p>
+    <w:p>
+      <w:r>
+        <w:t>Аналогично дело обстоит с форматом</w:t>
+      </w:r>
+    </w:p>
+    <w:p>
+      <w:pPr>
+        <w:pStyle w:val="a3"/>
+        <w:rPr>
+          <w:lang w:val="en-US"/>
+        </w:rPr>
+      </w:pPr>
+      <w:r>
+        <w:rPr>
+          <w:lang w:val="en-US"/>
+        </w:rPr>
+        <w:t>v1(&amp;uf('0'))</w:t>
+      </w:r>
+    </w:p>
+    <w:p>
+      <w:r>
+        <w:t>но здесь хотя бы понятна причина – ИРБИС интерпретирует группу как спецификацию абзацного отступа.</w:t>
+      </w:r>
     </w:p>
     <w:p>
       <w:pPr>
@@ -1499,16 +1748,20 @@
     <w:uiPriority w:val="9"/>
     <w:unhideWhenUsed/>
     <w:qFormat/>
-    <w:rsid w:val="000507BB"/>
+    <w:rsid w:val="008F20B0"/>
     <w:pPr>
       <w:keepNext/>
       <w:keepLines/>
-      <w:spacing w:before="40" w:after="0"/>
+      <w:pBdr>
+        <w:bottom w:val="single" w:sz="4" w:space="1" w:color="5B9BD5" w:themeColor="accent1"/>
+      </w:pBdr>
+      <w:spacing w:before="240" w:after="240" w:line="240" w:lineRule="auto"/>
       <w:outlineLvl w:val="2"/>
     </w:pPr>
     <w:rPr>
       <w:rFonts w:asciiTheme="majorHAnsi" w:eastAsiaTheme="majorEastAsia" w:hAnsiTheme="majorHAnsi" w:cstheme="majorBidi"/>
-      <w:color w:val="1F4D78" w:themeColor="accent1" w:themeShade="7F"/>
+      <w:b/>
+      <w:color w:val="5B9BD5" w:themeColor="accent1"/>
       <w:sz w:val="24"/>
       <w:szCs w:val="24"/>
     </w:rPr>
@@ -1545,10 +1798,11 @@
     <w:basedOn w:val="a0"/>
     <w:link w:val="3"/>
     <w:uiPriority w:val="9"/>
-    <w:rsid w:val="000507BB"/>
+    <w:rsid w:val="008F20B0"/>
     <w:rPr>
       <w:rFonts w:asciiTheme="majorHAnsi" w:eastAsiaTheme="majorEastAsia" w:hAnsiTheme="majorHAnsi" w:cstheme="majorBidi"/>
-      <w:color w:val="1F4D78" w:themeColor="accent1" w:themeShade="7F"/>
+      <w:b/>
+      <w:color w:val="5B9BD5" w:themeColor="accent1"/>
       <w:sz w:val="24"/>
       <w:szCs w:val="24"/>
     </w:rPr>

</xml_diff>